<commit_message>
manual + autodiff testing to be continued
</commit_message>
<xml_diff>
--- a/Google Test.docx
+++ b/Google Test.docx
@@ -182,7 +182,15 @@
           <w:sz w:val="28"/>
           <w:lang w:val="en-US"/>
         </w:rPr>
-        <w:t>Test Adapter for Google Test</w:t>
+        <w:t>Google Test</w:t>
+      </w:r>
+      <w:r>
+        <w:rPr>
+          <w:rFonts w:ascii="Times New Roman" w:hAnsi="Times New Roman" w:cs="Times New Roman"/>
+          <w:sz w:val="28"/>
+          <w:lang w:val="en-US"/>
+        </w:rPr>
+        <w:t xml:space="preserve"> Adapter</w:t>
       </w:r>
       <w:r>
         <w:rPr>
@@ -1534,6 +1542,7 @@
   <w:style w:type="paragraph" w:default="1" w:styleId="a">
     <w:name w:val="Normal"/>
     <w:qFormat/>
+    <w:rsid w:val="00C073BE"/>
   </w:style>
   <w:style w:type="character" w:default="1" w:styleId="a0">
     <w:name w:val="Default Paragraph Font"/>

</xml_diff>